<commit_message>
explanation of the database <finished> updated insertNewChangeRequest
Signed-off-by: idokadosh <idokadosh1@gmail.com>
</commit_message>
<xml_diff>
--- a/הסבר מסד נתונים של המערכת.docx
+++ b/הסבר מסד נתונים של המערכת.docx
@@ -1,6 +1,6 @@
 
 <file path=word/document.xml><?xml version="1.0" encoding="utf-8"?>
-<w:document xmlns:wpc="http://schemas.microsoft.com/office/word/2010/wordprocessingCanvas" xmlns:cx="http://schemas.microsoft.com/office/drawing/2014/chartex" xmlns:cx1="http://schemas.microsoft.com/office/drawing/2015/9/8/chartex" xmlns:cx2="http://schemas.microsoft.com/office/drawing/2015/10/21/chartex" xmlns:cx3="http://schemas.microsoft.com/office/drawing/2016/5/9/chartex" xmlns:cx4="http://schemas.microsoft.com/office/drawing/2016/5/10/chartex" xmlns:cx5="http://schemas.microsoft.com/office/drawing/2016/5/11/chartex" xmlns:cx6="http://schemas.microsoft.com/office/drawing/2016/5/12/chartex" xmlns:cx7="http://schemas.microsoft.com/office/drawing/2016/5/13/chartex" xmlns:cx8="http://schemas.microsoft.com/office/drawing/2016/5/14/chartex" xmlns:mc="http://schemas.openxmlformats.org/markup-compatibility/2006" xmlns:aink="http://schemas.microsoft.com/office/drawing/2016/ink" xmlns:am3d="http://schemas.microsoft.com/office/drawing/2017/model3d" xmlns:o="urn:schemas-microsoft-com:office:office" xmlns:r="http://schemas.openxmlformats.org/officeDocument/2006/relationships" xmlns:m="http://schemas.openxmlformats.org/officeDocument/2006/math" xmlns:v="urn:schemas-microsoft-com:vml" xmlns:wp14="http://schemas.microsoft.com/office/word/2010/wordprocessingDrawing" xmlns:wp="http://schemas.openxmlformats.org/drawingml/2006/wordprocessingDrawing" xmlns:w10="urn:schemas-microsoft-com:office:word" xmlns:w="http://schemas.openxmlformats.org/wordprocessingml/2006/main" xmlns:w14="http://schemas.microsoft.com/office/word/2010/wordml" xmlns:w15="http://schemas.microsoft.com/office/word/2012/wordml" xmlns:w16cid="http://schemas.microsoft.com/office/word/2016/wordml/cid" xmlns:w16se="http://schemas.microsoft.com/office/word/2015/wordml/symex" xmlns:wpg="http://schemas.microsoft.com/office/word/2010/wordprocessingGroup" xmlns:wpi="http://schemas.microsoft.com/office/word/2010/wordprocessingInk" xmlns:wne="http://schemas.microsoft.com/office/word/2006/wordml" xmlns:wps="http://schemas.microsoft.com/office/word/2010/wordprocessingShape" mc:Ignorable="w14 w15 w16se w16cid wp14">
+<w:document xmlns:wpc="http://schemas.microsoft.com/office/word/2010/wordprocessingCanvas" xmlns:cx="http://schemas.microsoft.com/office/drawing/2014/chartex" xmlns:mc="http://schemas.openxmlformats.org/markup-compatibility/2006" xmlns:o="urn:schemas-microsoft-com:office:office" xmlns:r="http://schemas.openxmlformats.org/officeDocument/2006/relationships" xmlns:m="http://schemas.openxmlformats.org/officeDocument/2006/math" xmlns:v="urn:schemas-microsoft-com:vml" xmlns:wp14="http://schemas.microsoft.com/office/word/2010/wordprocessingDrawing" xmlns:wp="http://schemas.openxmlformats.org/drawingml/2006/wordprocessingDrawing" xmlns:w10="urn:schemas-microsoft-com:office:word" xmlns:w="http://schemas.openxmlformats.org/wordprocessingml/2006/main" xmlns:w14="http://schemas.microsoft.com/office/word/2010/wordml" xmlns:w15="http://schemas.microsoft.com/office/word/2012/wordml" xmlns:w16se="http://schemas.microsoft.com/office/word/2015/wordml/symex" xmlns:wpg="http://schemas.microsoft.com/office/word/2010/wordprocessingGroup" xmlns:wpi="http://schemas.microsoft.com/office/word/2010/wordprocessingInk" xmlns:wne="http://schemas.microsoft.com/office/word/2006/wordml" xmlns:wps="http://schemas.microsoft.com/office/word/2010/wordprocessingShape" mc:Ignorable="w14 w15 w16se wp14">
   <w:body>
     <w:p>
       <w:pPr>
@@ -20,7 +20,7 @@
           <w:u w:val="single"/>
           <w:rtl/>
         </w:rPr>
-        <w:t>התנהלות מסד הנתונים בפרויקט</w:t>
+        <w:t xml:space="preserve"> </w:t>
       </w:r>
       <w:r>
         <w:rPr>
@@ -28,8 +28,9 @@
           <w:sz w:val="36"/>
           <w:szCs w:val="36"/>
           <w:u w:val="single"/>
-        </w:rPr>
-        <w:t xml:space="preserve"> </w:t>
+          <w:rtl/>
+        </w:rPr>
+        <w:t>התנהלות מסד הנתונים בפרויקט</w:t>
       </w:r>
       <w:r>
         <w:rPr>
@@ -37,7 +38,6 @@
           <w:sz w:val="36"/>
           <w:szCs w:val="36"/>
           <w:u w:val="single"/>
-          <w:rtl/>
         </w:rPr>
         <w:t xml:space="preserve"> </w:t>
       </w:r>
@@ -47,8 +47,9 @@
           <w:sz w:val="36"/>
           <w:szCs w:val="36"/>
           <w:u w:val="single"/>
-        </w:rPr>
-        <w:t>ICM</w:t>
+          <w:rtl/>
+        </w:rPr>
+        <w:t xml:space="preserve"> </w:t>
       </w:r>
       <w:r>
         <w:rPr>
@@ -56,6 +57,15 @@
           <w:sz w:val="36"/>
           <w:szCs w:val="36"/>
           <w:u w:val="single"/>
+        </w:rPr>
+        <w:t>ICM</w:t>
+      </w:r>
+      <w:r>
+        <w:rPr>
+          <w:rFonts w:hint="cs"/>
+          <w:sz w:val="36"/>
+          <w:szCs w:val="36"/>
+          <w:u w:val="single"/>
           <w:rtl/>
         </w:rPr>
         <w:t>:</w:t>
@@ -71,7 +81,6 @@
     <w:p>
       <w:pPr>
         <w:rPr>
-          <w:rFonts w:hint="cs"/>
           <w:b/>
           <w:bCs/>
           <w:sz w:val="28"/>
@@ -143,6 +152,120 @@
     <w:p>
       <w:pPr>
         <w:rPr>
+          <w:rFonts w:hint="cs"/>
+          <w:i/>
+          <w:rtl/>
+        </w:rPr>
+      </w:pPr>
+      <w:r>
+        <w:rPr>
+          <w:rFonts w:hint="cs"/>
+          <w:rtl/>
+        </w:rPr>
+        <w:t>+ טבלה ל</w:t>
+      </w:r>
+      <w:r>
+        <w:t xml:space="preserve">time extension </w:t>
+      </w:r>
+      <w:r>
+        <w:rPr>
+          <w:rFonts w:hint="cs"/>
+          <w:rtl/>
+        </w:rPr>
+        <w:t xml:space="preserve"> =</w:t>
+      </w:r>
+      <w:r>
+        <w:rPr>
+          <w:rFonts w:hint="cs"/>
+          <w:rtl/>
+        </w:rPr>
+        <w:t xml:space="preserve"> </w:t>
+      </w:r>
+      <m:oMath>
+        <m:sSub>
+          <m:sSubPr>
+            <m:ctrlPr>
+              <w:rPr>
+                <w:rFonts w:ascii="Cambria Math" w:hAnsi="Cambria Math"/>
+              </w:rPr>
+            </m:ctrlPr>
+          </m:sSubPr>
+          <m:e>
+            <m:r>
+              <m:rPr>
+                <m:sty m:val="p"/>
+              </m:rPr>
+              <w:rPr>
+                <w:rFonts w:ascii="Cambria Math" w:hAnsi="Cambria Math"/>
+              </w:rPr>
+              <m:t>Id</m:t>
+            </m:r>
+          </m:e>
+          <m:sub>
+            <m:r>
+              <m:rPr>
+                <m:sty m:val="p"/>
+              </m:rPr>
+              <w:rPr>
+                <w:rFonts w:ascii="Cambria Math" w:hAnsi="Cambria Math"/>
+              </w:rPr>
+              <m:t>primary</m:t>
+            </m:r>
+          </m:sub>
+        </m:sSub>
+        <m:r>
+          <m:rPr>
+            <m:sty m:val="p"/>
+          </m:rPr>
+          <w:rPr>
+            <w:rFonts w:ascii="Cambria Math" w:hAnsi="Cambria Math"/>
+          </w:rPr>
+          <m:t>,</m:t>
+        </m:r>
+        <m:r>
+          <w:rPr>
+            <w:rFonts w:ascii="Cambria Math" w:hAnsi="Cambria Math"/>
+          </w:rPr>
+          <m:t>StepI</m:t>
+        </m:r>
+        <m:sSub>
+          <m:sSubPr>
+            <m:ctrlPr>
+              <w:rPr>
+                <w:rFonts w:ascii="Cambria Math" w:hAnsi="Cambria Math"/>
+                <w:i/>
+              </w:rPr>
+            </m:ctrlPr>
+          </m:sSubPr>
+          <m:e>
+            <m:r>
+              <w:rPr>
+                <w:rFonts w:ascii="Cambria Math" w:hAnsi="Cambria Math"/>
+              </w:rPr>
+              <m:t>d</m:t>
+            </m:r>
+          </m:e>
+          <m:sub>
+            <m:r>
+              <w:rPr>
+                <w:rFonts w:ascii="Cambria Math" w:hAnsi="Cambria Math"/>
+              </w:rPr>
+              <m:t>forgienKey</m:t>
+            </m:r>
+          </m:sub>
+        </m:sSub>
+        <m:r>
+          <w:rPr>
+            <w:rFonts w:ascii="Cambria Math" w:hAnsi="Cambria Math"/>
+          </w:rPr>
+          <m:t>,StepType, status</m:t>
+        </m:r>
+      </m:oMath>
+    </w:p>
+    <w:p>
+      <w:pPr>
+        <w:rPr>
+          <w:rFonts w:hint="cs"/>
           <w:rtl/>
         </w:rPr>
       </w:pPr>
@@ -451,19 +574,7 @@
             <w:rPr>
               <w:rFonts w:ascii="Cambria Math" w:hAnsi="Cambria Math"/>
             </w:rPr>
-            <m:t>Status={ACTIVE, CLOSED, SUSPENDED</m:t>
-          </m:r>
-          <m:r>
-            <w:rPr>
-              <w:rFonts w:ascii="Cambria Math" w:hAnsi="Cambria Math"/>
-            </w:rPr>
-            <m:t>, DENIED</m:t>
-          </m:r>
-          <m:r>
-            <w:rPr>
-              <w:rFonts w:ascii="Cambria Math" w:hAnsi="Cambria Math"/>
-            </w:rPr>
-            <m:t>}</m:t>
+            <m:t>Status={ACTIVE, CLOSED, SUSPENDED, DENIED}</m:t>
           </m:r>
         </m:oMath>
       </m:oMathPara>
@@ -549,6 +660,20 @@
           <w:i/>
         </w:rPr>
         <w:t>losed</w:t>
+      </w:r>
+      <w:r>
+        <w:rPr>
+          <w:rFonts w:hint="cs"/>
+          <w:i/>
+          <w:rtl/>
+        </w:rPr>
+        <w:t xml:space="preserve"> או </w:t>
+      </w:r>
+      <w:r>
+        <w:rPr>
+          <w:i/>
+        </w:rPr>
+        <w:t>denied</w:t>
       </w:r>
       <w:r>
         <w:rPr>
@@ -735,6 +860,7 @@
           <w:rFonts w:eastAsiaTheme="minorEastAsia"/>
           <w:i/>
         </w:rPr>
+        <w:lastRenderedPageBreak/>
         <w:t>ANALYZER_SUPERVISOR_APPOINT</w:t>
       </w:r>
       <w:r>
@@ -811,7 +937,6 @@
           <w:rFonts w:eastAsiaTheme="minorEastAsia" w:hint="cs"/>
           <w:i/>
         </w:rPr>
-        <w:lastRenderedPageBreak/>
         <w:t>ANAL</w:t>
       </w:r>
       <w:r>
@@ -967,7 +1092,7 @@
       <w:pPr>
         <w:pStyle w:val="a4"/>
         <w:rPr>
-          <w:rFonts w:eastAsiaTheme="minorEastAsia" w:hint="cs"/>
+          <w:rFonts w:eastAsiaTheme="minorEastAsia"/>
           <w:i/>
           <w:rtl/>
         </w:rPr>
@@ -996,7 +1121,7 @@
           <w:numId w:val="1"/>
         </w:numPr>
         <w:rPr>
-          <w:rFonts w:eastAsiaTheme="minorEastAsia"/>
+          <w:rFonts w:eastAsiaTheme="minorEastAsia" w:hint="cs"/>
           <w:i/>
         </w:rPr>
       </w:pPr>
@@ -1014,23 +1139,432 @@
         </w:rPr>
         <w:t>ALYSIS_WORK</w:t>
       </w:r>
-    </w:p>
-    <w:p>
-      <w:pPr>
-        <w:rPr>
-          <w:rFonts w:eastAsiaTheme="minorEastAsia"/>
-          <w:i/>
-          <w:rtl/>
-        </w:rPr>
-      </w:pPr>
+      <w:r>
+        <w:rPr>
+          <w:rFonts w:eastAsiaTheme="minorEastAsia" w:hint="cs"/>
+          <w:i/>
+          <w:rtl/>
+        </w:rPr>
+        <w:t xml:space="preserve"> </w:t>
+      </w:r>
+      <w:r>
+        <w:rPr>
+          <w:rFonts w:eastAsiaTheme="minorEastAsia"/>
+          <w:i/>
+          <w:rtl/>
+        </w:rPr>
+        <w:t>–</w:t>
+      </w:r>
+      <w:r>
+        <w:rPr>
+          <w:rFonts w:eastAsiaTheme="minorEastAsia" w:hint="cs"/>
+          <w:i/>
+          <w:rtl/>
+        </w:rPr>
+        <w:t xml:space="preserve"> מסמל כי הזמן אושר והמעריך מתחיל את העבודה שלו (כלומר בעמוד שלו כעת יופיע כל הכפתורים הרלוונטיים).</w:t>
+      </w:r>
+    </w:p>
+    <w:p>
+      <w:pPr>
+        <w:pStyle w:val="a4"/>
+        <w:numPr>
+          <w:ilvl w:val="0"/>
+          <w:numId w:val="1"/>
+        </w:numPr>
+        <w:rPr>
+          <w:rFonts w:eastAsiaTheme="minorEastAsia"/>
+          <w:i/>
+        </w:rPr>
+      </w:pPr>
+      <w:r>
+        <w:rPr>
+          <w:rFonts w:eastAsiaTheme="minorEastAsia"/>
+          <w:i/>
+        </w:rPr>
+        <w:t>COMMITTEE_WORK</w:t>
+      </w:r>
+      <w:r>
+        <w:rPr>
+          <w:rFonts w:eastAsiaTheme="minorEastAsia" w:hint="cs"/>
+          <w:i/>
+          <w:rtl/>
+        </w:rPr>
+        <w:t xml:space="preserve"> </w:t>
+      </w:r>
+      <w:r>
+        <w:rPr>
+          <w:rFonts w:eastAsiaTheme="minorEastAsia"/>
+          <w:i/>
+          <w:rtl/>
+        </w:rPr>
+        <w:t>–</w:t>
+      </w:r>
+      <w:r>
+        <w:rPr>
+          <w:rFonts w:eastAsiaTheme="minorEastAsia" w:hint="cs"/>
+          <w:i/>
+          <w:rtl/>
+        </w:rPr>
+        <w:t xml:space="preserve"> </w:t>
+      </w:r>
+      <w:r>
+        <w:rPr>
+          <w:rFonts w:eastAsiaTheme="minorEastAsia" w:hint="cs"/>
+          <w:i/>
+          <w:rtl/>
+        </w:rPr>
+        <w:t>מסמל כי המעריך סיים את העבודה שלו, וכעת מתחילה העבודה של חברי הועדה (כעת תופיע להם הבקשה בסינון)</w:t>
+      </w:r>
+    </w:p>
+    <w:p>
+      <w:pPr>
+        <w:pStyle w:val="a4"/>
+        <w:numPr>
+          <w:ilvl w:val="0"/>
+          <w:numId w:val="1"/>
+        </w:numPr>
+        <w:rPr>
+          <w:rFonts w:eastAsiaTheme="minorEastAsia"/>
+          <w:i/>
+        </w:rPr>
+      </w:pPr>
+      <w:r>
+        <w:rPr>
+          <w:rFonts w:eastAsiaTheme="minorEastAsia"/>
+          <w:i/>
+        </w:rPr>
+        <w:t>EXECUTION_LEADEAR</w:t>
+      </w:r>
+      <w:r>
+        <w:rPr>
+          <w:rFonts w:eastAsiaTheme="minorEastAsia"/>
+          <w:i/>
+        </w:rPr>
+        <w:t>_SUPERVISOR_A</w:t>
+      </w:r>
+      <w:r>
+        <w:rPr>
+          <w:rFonts w:eastAsiaTheme="minorEastAsia"/>
+          <w:i/>
+        </w:rPr>
+        <w:t>P</w:t>
+      </w:r>
+      <w:r>
+        <w:rPr>
+          <w:rFonts w:eastAsiaTheme="minorEastAsia"/>
+          <w:i/>
+        </w:rPr>
+        <w:t>P</w:t>
+      </w:r>
+      <w:r>
+        <w:rPr>
+          <w:rFonts w:eastAsiaTheme="minorEastAsia"/>
+          <w:i/>
+        </w:rPr>
+        <w:t>OINT</w:t>
+      </w:r>
+      <w:r>
+        <w:rPr>
+          <w:rFonts w:eastAsiaTheme="minorEastAsia" w:hint="cs"/>
+          <w:i/>
+          <w:rtl/>
+        </w:rPr>
+        <w:t xml:space="preserve"> </w:t>
+      </w:r>
+      <w:r>
+        <w:rPr>
+          <w:rFonts w:eastAsiaTheme="minorEastAsia"/>
+          <w:i/>
+          <w:rtl/>
+        </w:rPr>
+        <w:t>–</w:t>
+      </w:r>
+      <w:r>
+        <w:rPr>
+          <w:rFonts w:eastAsiaTheme="minorEastAsia" w:hint="cs"/>
+          <w:i/>
+          <w:rtl/>
+        </w:rPr>
+        <w:t xml:space="preserve"> מסמל כי הבקשה עברה לשלב הביצוע, וכעת על המפקח למנות מוביל ביצוע (כעת יופיע למפקח בסינון)</w:t>
+      </w:r>
+    </w:p>
+    <w:p>
+      <w:pPr>
+        <w:pStyle w:val="a4"/>
+        <w:numPr>
+          <w:ilvl w:val="0"/>
+          <w:numId w:val="1"/>
+        </w:numPr>
+        <w:rPr>
+          <w:rFonts w:eastAsiaTheme="minorEastAsia" w:hint="cs"/>
+          <w:i/>
+        </w:rPr>
+      </w:pPr>
+      <w:r>
+        <w:rPr>
+          <w:rFonts w:eastAsiaTheme="minorEastAsia"/>
+          <w:i/>
+        </w:rPr>
+        <w:t>EXECUTION_SET_TIME</w:t>
+      </w:r>
+      <w:r>
+        <w:rPr>
+          <w:rFonts w:eastAsiaTheme="minorEastAsia" w:hint="cs"/>
+          <w:i/>
+          <w:rtl/>
+        </w:rPr>
+        <w:t xml:space="preserve"> </w:t>
+      </w:r>
+      <w:r>
+        <w:rPr>
+          <w:rFonts w:eastAsiaTheme="minorEastAsia"/>
+          <w:i/>
+          <w:rtl/>
+        </w:rPr>
+        <w:t>–</w:t>
+      </w:r>
+      <w:r>
+        <w:rPr>
+          <w:rFonts w:eastAsiaTheme="minorEastAsia" w:hint="cs"/>
+          <w:i/>
+          <w:rtl/>
+        </w:rPr>
+        <w:t xml:space="preserve"> מסמל כי המפקח בחר מוביל ביצוע וכעת על מוביל הביצוע לקבוע זמן</w:t>
+      </w:r>
+    </w:p>
+    <w:p>
+      <w:pPr>
+        <w:pStyle w:val="a4"/>
+        <w:numPr>
+          <w:ilvl w:val="0"/>
+          <w:numId w:val="1"/>
+        </w:numPr>
+        <w:rPr>
+          <w:rFonts w:eastAsiaTheme="minorEastAsia" w:hint="cs"/>
+          <w:i/>
+        </w:rPr>
+      </w:pPr>
+      <w:r>
+        <w:rPr>
+          <w:rFonts w:eastAsiaTheme="minorEastAsia"/>
+          <w:i/>
+        </w:rPr>
+        <w:t>EXECUTION_APPROVE_TIME</w:t>
+      </w:r>
+      <w:r>
+        <w:rPr>
+          <w:rFonts w:eastAsiaTheme="minorEastAsia" w:hint="cs"/>
+          <w:i/>
+          <w:rtl/>
+        </w:rPr>
+        <w:t xml:space="preserve"> </w:t>
+      </w:r>
+      <w:r>
+        <w:rPr>
+          <w:rFonts w:eastAsiaTheme="minorEastAsia"/>
+          <w:i/>
+          <w:rtl/>
+        </w:rPr>
+        <w:t>–</w:t>
+      </w:r>
+      <w:r>
+        <w:rPr>
+          <w:rFonts w:eastAsiaTheme="minorEastAsia" w:hint="cs"/>
+          <w:i/>
+          <w:rtl/>
+        </w:rPr>
+        <w:t xml:space="preserve"> מסמל כי מוביל הביצוע קבע זמן וכעת על המפקח לאשר אותו.</w:t>
+      </w:r>
+    </w:p>
+    <w:p>
+      <w:pPr>
+        <w:pStyle w:val="a4"/>
+        <w:numPr>
+          <w:ilvl w:val="0"/>
+          <w:numId w:val="1"/>
+        </w:numPr>
+        <w:rPr>
+          <w:rFonts w:eastAsiaTheme="minorEastAsia" w:hint="cs"/>
+          <w:i/>
+        </w:rPr>
+      </w:pPr>
+      <w:r>
+        <w:rPr>
+          <w:rFonts w:eastAsiaTheme="minorEastAsia"/>
+          <w:i/>
+        </w:rPr>
+        <w:t>EXECUTION_WORK</w:t>
+      </w:r>
+      <w:r>
+        <w:rPr>
+          <w:rFonts w:eastAsiaTheme="minorEastAsia" w:hint="cs"/>
+          <w:i/>
+          <w:rtl/>
+        </w:rPr>
+        <w:t xml:space="preserve"> </w:t>
+      </w:r>
+      <w:r>
+        <w:rPr>
+          <w:rFonts w:eastAsiaTheme="minorEastAsia"/>
+          <w:i/>
+          <w:rtl/>
+        </w:rPr>
+        <w:t>–</w:t>
+      </w:r>
+      <w:r>
+        <w:rPr>
+          <w:rFonts w:eastAsiaTheme="minorEastAsia" w:hint="cs"/>
+          <w:i/>
+          <w:rtl/>
+        </w:rPr>
+        <w:t xml:space="preserve"> מסמל כי המפקח אישר את הזמן</w:t>
+      </w:r>
+    </w:p>
+    <w:p>
+      <w:pPr>
+        <w:pStyle w:val="a4"/>
+        <w:numPr>
+          <w:ilvl w:val="0"/>
+          <w:numId w:val="1"/>
+        </w:numPr>
+        <w:rPr>
+          <w:rFonts w:eastAsiaTheme="minorEastAsia"/>
+          <w:i/>
+        </w:rPr>
+      </w:pPr>
+      <w:r>
+        <w:rPr>
+          <w:rFonts w:eastAsiaTheme="minorEastAsia"/>
+          <w:i/>
+        </w:rPr>
+        <w:t>EXECUTION_REQUEST_TIME_EXTENSION</w:t>
+      </w:r>
+    </w:p>
+    <w:p>
+      <w:pPr>
+        <w:pStyle w:val="a4"/>
+        <w:numPr>
+          <w:ilvl w:val="0"/>
+          <w:numId w:val="1"/>
+        </w:numPr>
+        <w:rPr>
+          <w:rFonts w:eastAsiaTheme="minorEastAsia" w:hint="cs"/>
+          <w:i/>
+        </w:rPr>
+      </w:pPr>
+      <w:r>
+        <w:rPr>
+          <w:rFonts w:eastAsiaTheme="minorEastAsia"/>
+          <w:i/>
+        </w:rPr>
+        <w:t>TESTER_COMMITTEE_DIRECTOR_APPOINT</w:t>
+      </w:r>
+      <w:r>
+        <w:rPr>
+          <w:rFonts w:eastAsiaTheme="minorEastAsia" w:hint="cs"/>
+          <w:i/>
+          <w:rtl/>
+        </w:rPr>
+        <w:t xml:space="preserve"> </w:t>
+      </w:r>
+      <w:r>
+        <w:rPr>
+          <w:rFonts w:eastAsiaTheme="minorEastAsia"/>
+          <w:i/>
+          <w:rtl/>
+        </w:rPr>
+        <w:t>–</w:t>
+      </w:r>
+      <w:r>
+        <w:rPr>
+          <w:rFonts w:eastAsiaTheme="minorEastAsia" w:hint="cs"/>
+          <w:i/>
+          <w:rtl/>
+        </w:rPr>
+        <w:t xml:space="preserve"> מסמל כי עברנו לשלב הבדיקה ועל יו"ר ועדת השינויים למנות בודק</w:t>
+      </w:r>
+    </w:p>
+    <w:p>
+      <w:pPr>
+        <w:pStyle w:val="a4"/>
+        <w:numPr>
+          <w:ilvl w:val="0"/>
+          <w:numId w:val="1"/>
+        </w:numPr>
+        <w:rPr>
+          <w:rFonts w:eastAsiaTheme="minorEastAsia"/>
+          <w:i/>
+        </w:rPr>
+      </w:pPr>
+      <w:r>
+        <w:rPr>
+          <w:rFonts w:eastAsiaTheme="minorEastAsia" w:hint="cs"/>
+          <w:i/>
+        </w:rPr>
+        <w:t>T</w:t>
+      </w:r>
+      <w:r>
+        <w:rPr>
+          <w:rFonts w:eastAsiaTheme="minorEastAsia"/>
+          <w:i/>
+        </w:rPr>
+        <w:t>ESETING_WORK</w:t>
+      </w:r>
+    </w:p>
+    <w:p>
+      <w:pPr>
+        <w:pStyle w:val="a4"/>
+        <w:numPr>
+          <w:ilvl w:val="0"/>
+          <w:numId w:val="1"/>
+        </w:numPr>
+        <w:rPr>
+          <w:rFonts w:eastAsiaTheme="minorEastAsia"/>
+          <w:i/>
+        </w:rPr>
+      </w:pPr>
+      <w:r>
+        <w:rPr>
+          <w:rFonts w:eastAsiaTheme="minorEastAsia"/>
+          <w:i/>
+        </w:rPr>
+        <w:t>CLOSING_STEP</w:t>
+      </w:r>
+    </w:p>
+    <w:p>
+      <w:pPr>
+        <w:pStyle w:val="a4"/>
+        <w:numPr>
+          <w:ilvl w:val="0"/>
+          <w:numId w:val="1"/>
+        </w:numPr>
+        <w:rPr>
+          <w:rFonts w:eastAsiaTheme="minorEastAsia"/>
+          <w:i/>
+        </w:rPr>
+      </w:pPr>
+      <w:r>
+        <w:rPr>
+          <w:rFonts w:eastAsiaTheme="minorEastAsia"/>
+          <w:i/>
+        </w:rPr>
+        <w:t>DE</w:t>
+      </w:r>
       <w:bookmarkStart w:id="0" w:name="_GoBack"/>
       <w:bookmarkEnd w:id="0"/>
+      <w:r>
+        <w:rPr>
+          <w:rFonts w:eastAsiaTheme="minorEastAsia"/>
+          <w:i/>
+        </w:rPr>
+        <w:t>NY_STEP</w:t>
+      </w:r>
     </w:p>
     <w:p>
       <w:pPr>
         <w:jc w:val="center"/>
         <w:rPr>
-          <w:rFonts w:eastAsiaTheme="minorEastAsia" w:hint="cs"/>
+          <w:rFonts w:eastAsiaTheme="minorEastAsia"/>
           <w:b/>
           <w:bCs/>
           <w:i/>
@@ -1066,7 +1600,7 @@
 </file>
 
 <file path=word/numbering.xml><?xml version="1.0" encoding="utf-8"?>
-<w:numbering xmlns:wpc="http://schemas.microsoft.com/office/word/2010/wordprocessingCanvas" xmlns:cx="http://schemas.microsoft.com/office/drawing/2014/chartex" xmlns:cx1="http://schemas.microsoft.com/office/drawing/2015/9/8/chartex" xmlns:cx2="http://schemas.microsoft.com/office/drawing/2015/10/21/chartex" xmlns:cx3="http://schemas.microsoft.com/office/drawing/2016/5/9/chartex" xmlns:cx4="http://schemas.microsoft.com/office/drawing/2016/5/10/chartex" xmlns:cx5="http://schemas.microsoft.com/office/drawing/2016/5/11/chartex" xmlns:cx6="http://schemas.microsoft.com/office/drawing/2016/5/12/chartex" xmlns:cx7="http://schemas.microsoft.com/office/drawing/2016/5/13/chartex" xmlns:cx8="http://schemas.microsoft.com/office/drawing/2016/5/14/chartex" xmlns:mc="http://schemas.openxmlformats.org/markup-compatibility/2006" xmlns:aink="http://schemas.microsoft.com/office/drawing/2016/ink" xmlns:am3d="http://schemas.microsoft.com/office/drawing/2017/model3d" xmlns:o="urn:schemas-microsoft-com:office:office" xmlns:r="http://schemas.openxmlformats.org/officeDocument/2006/relationships" xmlns:m="http://schemas.openxmlformats.org/officeDocument/2006/math" xmlns:v="urn:schemas-microsoft-com:vml" xmlns:wp14="http://schemas.microsoft.com/office/word/2010/wordprocessingDrawing" xmlns:wp="http://schemas.openxmlformats.org/drawingml/2006/wordprocessingDrawing" xmlns:w10="urn:schemas-microsoft-com:office:word" xmlns:w="http://schemas.openxmlformats.org/wordprocessingml/2006/main" xmlns:w14="http://schemas.microsoft.com/office/word/2010/wordml" xmlns:w15="http://schemas.microsoft.com/office/word/2012/wordml" xmlns:w16cid="http://schemas.microsoft.com/office/word/2016/wordml/cid" xmlns:w16se="http://schemas.microsoft.com/office/word/2015/wordml/symex" xmlns:wpg="http://schemas.microsoft.com/office/word/2010/wordprocessingGroup" xmlns:wpi="http://schemas.microsoft.com/office/word/2010/wordprocessingInk" xmlns:wne="http://schemas.microsoft.com/office/word/2006/wordml" xmlns:wps="http://schemas.microsoft.com/office/word/2010/wordprocessingShape" mc:Ignorable="w14 w15 w16se w16cid wp14">
+<w:numbering xmlns:wpc="http://schemas.microsoft.com/office/word/2010/wordprocessingCanvas" xmlns:cx="http://schemas.microsoft.com/office/drawing/2014/chartex" xmlns:mc="http://schemas.openxmlformats.org/markup-compatibility/2006" xmlns:o="urn:schemas-microsoft-com:office:office" xmlns:r="http://schemas.openxmlformats.org/officeDocument/2006/relationships" xmlns:m="http://schemas.openxmlformats.org/officeDocument/2006/math" xmlns:v="urn:schemas-microsoft-com:vml" xmlns:wp14="http://schemas.microsoft.com/office/word/2010/wordprocessingDrawing" xmlns:wp="http://schemas.openxmlformats.org/drawingml/2006/wordprocessingDrawing" xmlns:w10="urn:schemas-microsoft-com:office:word" xmlns:w="http://schemas.openxmlformats.org/wordprocessingml/2006/main" xmlns:w14="http://schemas.microsoft.com/office/word/2010/wordml" xmlns:w15="http://schemas.microsoft.com/office/word/2012/wordml" xmlns:w16se="http://schemas.microsoft.com/office/word/2015/wordml/symex" xmlns:wpg="http://schemas.microsoft.com/office/word/2010/wordprocessingGroup" xmlns:wpi="http://schemas.microsoft.com/office/word/2010/wordprocessingInk" xmlns:wne="http://schemas.microsoft.com/office/word/2006/wordml" xmlns:wps="http://schemas.microsoft.com/office/word/2010/wordprocessingShape" mc:Ignorable="w14 w15 w16se wp14">
   <w:abstractNum w:abstractNumId="0" w15:restartNumberingAfterBreak="0">
     <w:nsid w:val="37E57804"/>
     <w:multiLevelType w:val="hybridMultilevel"/>
@@ -1186,7 +1720,7 @@
 </file>
 
 <file path=word/styles.xml><?xml version="1.0" encoding="utf-8"?>
-<w:styles xmlns:mc="http://schemas.openxmlformats.org/markup-compatibility/2006" xmlns:r="http://schemas.openxmlformats.org/officeDocument/2006/relationships" xmlns:w="http://schemas.openxmlformats.org/wordprocessingml/2006/main" xmlns:w14="http://schemas.microsoft.com/office/word/2010/wordml" xmlns:w15="http://schemas.microsoft.com/office/word/2012/wordml" xmlns:w16cid="http://schemas.microsoft.com/office/word/2016/wordml/cid" xmlns:w16se="http://schemas.microsoft.com/office/word/2015/wordml/symex" mc:Ignorable="w14 w15 w16se w16cid">
+<w:styles xmlns:mc="http://schemas.openxmlformats.org/markup-compatibility/2006" xmlns:r="http://schemas.openxmlformats.org/officeDocument/2006/relationships" xmlns:w="http://schemas.openxmlformats.org/wordprocessingml/2006/main" xmlns:w14="http://schemas.microsoft.com/office/word/2010/wordml" xmlns:w15="http://schemas.microsoft.com/office/word/2012/wordml" xmlns:w16se="http://schemas.microsoft.com/office/word/2015/wordml/symex" mc:Ignorable="w14 w15 w16se">
   <w:docDefaults>
     <w:rPrDefault>
       <w:rPr>
@@ -1202,7 +1736,7 @@
       </w:pPr>
     </w:pPrDefault>
   </w:docDefaults>
-  <w:latentStyles w:defLockedState="0" w:defUIPriority="99" w:defSemiHidden="0" w:defUnhideWhenUsed="0" w:defQFormat="0" w:count="376">
+  <w:latentStyles w:defLockedState="0" w:defUIPriority="99" w:defSemiHidden="0" w:defUnhideWhenUsed="0" w:defQFormat="0" w:count="371">
     <w:lsdException w:name="Normal" w:uiPriority="0" w:qFormat="1"/>
     <w:lsdException w:name="heading 1" w:uiPriority="9" w:qFormat="1"/>
     <w:lsdException w:name="heading 2" w:semiHidden="1" w:uiPriority="9" w:unhideWhenUsed="1" w:qFormat="1"/>
@@ -1308,6 +1842,7 @@
     <w:lsdException w:name="HTML Sample" w:semiHidden="1" w:unhideWhenUsed="1"/>
     <w:lsdException w:name="HTML Typewriter" w:semiHidden="1" w:unhideWhenUsed="1"/>
     <w:lsdException w:name="HTML Variable" w:semiHidden="1" w:unhideWhenUsed="1"/>
+    <w:lsdException w:name="Normal Table" w:semiHidden="1" w:unhideWhenUsed="1"/>
     <w:lsdException w:name="annotation subject" w:semiHidden="1" w:unhideWhenUsed="1"/>
     <w:lsdException w:name="No List" w:semiHidden="1" w:unhideWhenUsed="1"/>
     <w:lsdException w:name="Outline List 1" w:semiHidden="1" w:unhideWhenUsed="1"/>
@@ -1354,8 +1889,10 @@
     <w:lsdException w:name="Table Subtle 2" w:semiHidden="1" w:unhideWhenUsed="1"/>
     <w:lsdException w:name="Table Web 1" w:semiHidden="1" w:unhideWhenUsed="1"/>
     <w:lsdException w:name="Table Web 2" w:semiHidden="1" w:unhideWhenUsed="1"/>
+    <w:lsdException w:name="Table Web 3" w:semiHidden="1" w:unhideWhenUsed="1"/>
     <w:lsdException w:name="Balloon Text" w:semiHidden="1" w:unhideWhenUsed="1"/>
     <w:lsdException w:name="Table Grid" w:uiPriority="39"/>
+    <w:lsdException w:name="Table Theme" w:semiHidden="1" w:unhideWhenUsed="1"/>
     <w:lsdException w:name="Placeholder Text" w:semiHidden="1"/>
     <w:lsdException w:name="No Spacing" w:uiPriority="1" w:qFormat="1"/>
     <w:lsdException w:name="Light Shading" w:uiPriority="60"/>
@@ -1571,11 +2108,6 @@
     <w:lsdException w:name="List Table 5 Dark Accent 6" w:uiPriority="50"/>
     <w:lsdException w:name="List Table 6 Colorful Accent 6" w:uiPriority="51"/>
     <w:lsdException w:name="List Table 7 Colorful Accent 6" w:uiPriority="52"/>
-    <w:lsdException w:name="Mention" w:semiHidden="1" w:unhideWhenUsed="1"/>
-    <w:lsdException w:name="Smart Hyperlink" w:semiHidden="1" w:unhideWhenUsed="1"/>
-    <w:lsdException w:name="Hashtag" w:semiHidden="1" w:unhideWhenUsed="1"/>
-    <w:lsdException w:name="Unresolved Mention" w:semiHidden="1" w:unhideWhenUsed="1"/>
-    <w:lsdException w:name="Smart Link" w:semiHidden="1" w:unhideWhenUsed="1"/>
   </w:latentStyles>
   <w:style w:type="paragraph" w:default="1" w:styleId="a">
     <w:name w:val="Normal"/>

</xml_diff>

<commit_message>
Deleted old change request
Signed-off-by: raviv <ravivkomem@gmail.com>
</commit_message>
<xml_diff>
--- a/הסבר מסד נתונים של המערכת.docx
+++ b/הסבר מסד נתונים של המערכת.docx
@@ -1,6 +1,6 @@
 
 <file path=word/document.xml><?xml version="1.0" encoding="utf-8"?>
-<w:document xmlns:wpc="http://schemas.microsoft.com/office/word/2010/wordprocessingCanvas" xmlns:cx="http://schemas.microsoft.com/office/drawing/2014/chartex" xmlns:mc="http://schemas.openxmlformats.org/markup-compatibility/2006" xmlns:o="urn:schemas-microsoft-com:office:office" xmlns:r="http://schemas.openxmlformats.org/officeDocument/2006/relationships" xmlns:m="http://schemas.openxmlformats.org/officeDocument/2006/math" xmlns:v="urn:schemas-microsoft-com:vml" xmlns:wp14="http://schemas.microsoft.com/office/word/2010/wordprocessingDrawing" xmlns:wp="http://schemas.openxmlformats.org/drawingml/2006/wordprocessingDrawing" xmlns:w10="urn:schemas-microsoft-com:office:word" xmlns:w="http://schemas.openxmlformats.org/wordprocessingml/2006/main" xmlns:w14="http://schemas.microsoft.com/office/word/2010/wordml" xmlns:w15="http://schemas.microsoft.com/office/word/2012/wordml" xmlns:w16se="http://schemas.microsoft.com/office/word/2015/wordml/symex" xmlns:wpg="http://schemas.microsoft.com/office/word/2010/wordprocessingGroup" xmlns:wpi="http://schemas.microsoft.com/office/word/2010/wordprocessingInk" xmlns:wne="http://schemas.microsoft.com/office/word/2006/wordml" xmlns:wps="http://schemas.microsoft.com/office/word/2010/wordprocessingShape" mc:Ignorable="w14 w15 w16se wp14">
+<w:document xmlns:wpc="http://schemas.microsoft.com/office/word/2010/wordprocessingCanvas" xmlns:cx="http://schemas.microsoft.com/office/drawing/2014/chartex" xmlns:cx1="http://schemas.microsoft.com/office/drawing/2015/9/8/chartex" xmlns:cx2="http://schemas.microsoft.com/office/drawing/2015/10/21/chartex" xmlns:cx3="http://schemas.microsoft.com/office/drawing/2016/5/9/chartex" xmlns:cx4="http://schemas.microsoft.com/office/drawing/2016/5/10/chartex" xmlns:cx5="http://schemas.microsoft.com/office/drawing/2016/5/11/chartex" xmlns:cx6="http://schemas.microsoft.com/office/drawing/2016/5/12/chartex" xmlns:cx7="http://schemas.microsoft.com/office/drawing/2016/5/13/chartex" xmlns:cx8="http://schemas.microsoft.com/office/drawing/2016/5/14/chartex" xmlns:mc="http://schemas.openxmlformats.org/markup-compatibility/2006" xmlns:aink="http://schemas.microsoft.com/office/drawing/2016/ink" xmlns:am3d="http://schemas.microsoft.com/office/drawing/2017/model3d" xmlns:o="urn:schemas-microsoft-com:office:office" xmlns:r="http://schemas.openxmlformats.org/officeDocument/2006/relationships" xmlns:m="http://schemas.openxmlformats.org/officeDocument/2006/math" xmlns:v="urn:schemas-microsoft-com:vml" xmlns:wp14="http://schemas.microsoft.com/office/word/2010/wordprocessingDrawing" xmlns:wp="http://schemas.openxmlformats.org/drawingml/2006/wordprocessingDrawing" xmlns:w10="urn:schemas-microsoft-com:office:word" xmlns:w="http://schemas.openxmlformats.org/wordprocessingml/2006/main" xmlns:w14="http://schemas.microsoft.com/office/word/2010/wordml" xmlns:w15="http://schemas.microsoft.com/office/word/2012/wordml" xmlns:w16cid="http://schemas.microsoft.com/office/word/2016/wordml/cid" xmlns:w16se="http://schemas.microsoft.com/office/word/2015/wordml/symex" xmlns:wpg="http://schemas.microsoft.com/office/word/2010/wordprocessingGroup" xmlns:wpi="http://schemas.microsoft.com/office/word/2010/wordprocessingInk" xmlns:wne="http://schemas.microsoft.com/office/word/2006/wordml" xmlns:wps="http://schemas.microsoft.com/office/word/2010/wordprocessingShape" mc:Ignorable="w14 w15 w16se w16cid wp14">
   <w:body>
     <w:p>
       <w:pPr>
@@ -152,7 +152,6 @@
     <w:p>
       <w:pPr>
         <w:rPr>
-          <w:rFonts w:hint="cs"/>
           <w:i/>
           <w:rtl/>
         </w:rPr>
@@ -265,7 +264,6 @@
     <w:p>
       <w:pPr>
         <w:rPr>
-          <w:rFonts w:hint="cs"/>
           <w:rtl/>
         </w:rPr>
       </w:pPr>
@@ -342,7 +340,6 @@
     <w:p>
       <w:pPr>
         <w:rPr>
-          <w:rFonts w:hint="cs"/>
           <w:rtl/>
         </w:rPr>
       </w:pPr>
@@ -397,6 +394,7 @@
     <w:p>
       <w:pPr>
         <w:rPr>
+          <w:rFonts w:hint="cs"/>
           <w:b/>
           <w:bCs/>
           <w:sz w:val="28"/>
@@ -1121,7 +1119,7 @@
           <w:numId w:val="1"/>
         </w:numPr>
         <w:rPr>
-          <w:rFonts w:eastAsiaTheme="minorEastAsia" w:hint="cs"/>
+          <w:rFonts w:eastAsiaTheme="minorEastAsia"/>
           <w:i/>
         </w:rPr>
       </w:pPr>
@@ -1233,35 +1231,7 @@
           <w:rFonts w:eastAsiaTheme="minorEastAsia"/>
           <w:i/>
         </w:rPr>
-        <w:t>EXECUTION_LEADEAR</w:t>
-      </w:r>
-      <w:r>
-        <w:rPr>
-          <w:rFonts w:eastAsiaTheme="minorEastAsia"/>
-          <w:i/>
-        </w:rPr>
-        <w:t>_SUPERVISOR_A</w:t>
-      </w:r>
-      <w:r>
-        <w:rPr>
-          <w:rFonts w:eastAsiaTheme="minorEastAsia"/>
-          <w:i/>
-        </w:rPr>
-        <w:t>P</w:t>
-      </w:r>
-      <w:r>
-        <w:rPr>
-          <w:rFonts w:eastAsiaTheme="minorEastAsia"/>
-          <w:i/>
-        </w:rPr>
-        <w:t>P</w:t>
-      </w:r>
-      <w:r>
-        <w:rPr>
-          <w:rFonts w:eastAsiaTheme="minorEastAsia"/>
-          <w:i/>
-        </w:rPr>
-        <w:t>OINT</w:t>
+        <w:t>EXECUTION_LEADEAR_SUPERVISOR_APPOINT</w:t>
       </w:r>
       <w:r>
         <w:rPr>
@@ -1296,7 +1266,7 @@
           <w:numId w:val="1"/>
         </w:numPr>
         <w:rPr>
-          <w:rFonts w:eastAsiaTheme="minorEastAsia" w:hint="cs"/>
+          <w:rFonts w:eastAsiaTheme="minorEastAsia"/>
           <w:i/>
         </w:rPr>
       </w:pPr>
@@ -1340,7 +1310,7 @@
           <w:numId w:val="1"/>
         </w:numPr>
         <w:rPr>
-          <w:rFonts w:eastAsiaTheme="minorEastAsia" w:hint="cs"/>
+          <w:rFonts w:eastAsiaTheme="minorEastAsia"/>
           <w:i/>
         </w:rPr>
       </w:pPr>
@@ -1384,7 +1354,7 @@
           <w:numId w:val="1"/>
         </w:numPr>
         <w:rPr>
-          <w:rFonts w:eastAsiaTheme="minorEastAsia" w:hint="cs"/>
+          <w:rFonts w:eastAsiaTheme="minorEastAsia"/>
           <w:i/>
         </w:rPr>
       </w:pPr>
@@ -1437,7 +1407,31 @@
           <w:rFonts w:eastAsiaTheme="minorEastAsia"/>
           <w:i/>
         </w:rPr>
-        <w:t>EXECUTION_REQUEST_TIME_EXTENSION</w:t>
+        <w:t>TESTER_COMMITTEE_DIRECTOR_APPOINT</w:t>
+      </w:r>
+      <w:r>
+        <w:rPr>
+          <w:rFonts w:eastAsiaTheme="minorEastAsia" w:hint="cs"/>
+          <w:i/>
+          <w:rtl/>
+        </w:rPr>
+        <w:t xml:space="preserve"> </w:t>
+      </w:r>
+      <w:r>
+        <w:rPr>
+          <w:rFonts w:eastAsiaTheme="minorEastAsia"/>
+          <w:i/>
+          <w:rtl/>
+        </w:rPr>
+        <w:t>–</w:t>
+      </w:r>
+      <w:r>
+        <w:rPr>
+          <w:rFonts w:eastAsiaTheme="minorEastAsia" w:hint="cs"/>
+          <w:i/>
+          <w:rtl/>
+        </w:rPr>
+        <w:t xml:space="preserve"> מסמל כי עברנו לשלב הבדיקה ועל יו"ר ועדת השינויים למנות בודק</w:t>
       </w:r>
     </w:p>
     <w:p>
@@ -1448,40 +1442,23 @@
           <w:numId w:val="1"/>
         </w:numPr>
         <w:rPr>
-          <w:rFonts w:eastAsiaTheme="minorEastAsia" w:hint="cs"/>
-          <w:i/>
-        </w:rPr>
-      </w:pPr>
-      <w:r>
-        <w:rPr>
-          <w:rFonts w:eastAsiaTheme="minorEastAsia"/>
-          <w:i/>
-        </w:rPr>
-        <w:t>TESTER_COMMITTEE_DIRECTOR_APPOINT</w:t>
-      </w:r>
-      <w:r>
-        <w:rPr>
-          <w:rFonts w:eastAsiaTheme="minorEastAsia" w:hint="cs"/>
-          <w:i/>
-          <w:rtl/>
-        </w:rPr>
-        <w:t xml:space="preserve"> </w:t>
-      </w:r>
-      <w:r>
-        <w:rPr>
-          <w:rFonts w:eastAsiaTheme="minorEastAsia"/>
-          <w:i/>
-          <w:rtl/>
-        </w:rPr>
-        <w:t>–</w:t>
-      </w:r>
-      <w:r>
-        <w:rPr>
-          <w:rFonts w:eastAsiaTheme="minorEastAsia" w:hint="cs"/>
-          <w:i/>
-          <w:rtl/>
-        </w:rPr>
-        <w:t xml:space="preserve"> מסמל כי עברנו לשלב הבדיקה ועל יו"ר ועדת השינויים למנות בודק</w:t>
+          <w:rFonts w:eastAsiaTheme="minorEastAsia"/>
+          <w:i/>
+        </w:rPr>
+      </w:pPr>
+      <w:r>
+        <w:rPr>
+          <w:rFonts w:eastAsiaTheme="minorEastAsia" w:hint="cs"/>
+          <w:i/>
+        </w:rPr>
+        <w:t>T</w:t>
+      </w:r>
+      <w:r>
+        <w:rPr>
+          <w:rFonts w:eastAsiaTheme="minorEastAsia"/>
+          <w:i/>
+        </w:rPr>
+        <w:t>ESETING_WORK</w:t>
       </w:r>
     </w:p>
     <w:p>
@@ -1498,17 +1475,10 @@
       </w:pPr>
       <w:r>
         <w:rPr>
-          <w:rFonts w:eastAsiaTheme="minorEastAsia" w:hint="cs"/>
-          <w:i/>
-        </w:rPr>
-        <w:t>T</w:t>
-      </w:r>
-      <w:r>
-        <w:rPr>
-          <w:rFonts w:eastAsiaTheme="minorEastAsia"/>
-          <w:i/>
-        </w:rPr>
-        <w:t>ESETING_WORK</w:t>
+          <w:rFonts w:eastAsiaTheme="minorEastAsia"/>
+          <w:i/>
+        </w:rPr>
+        <w:t>CLOSING_STEP</w:t>
       </w:r>
     </w:p>
     <w:p>
@@ -1528,7 +1498,52 @@
           <w:rFonts w:eastAsiaTheme="minorEastAsia"/>
           <w:i/>
         </w:rPr>
-        <w:t>CLOSING_STEP</w:t>
+        <w:t>DENY_STEP</w:t>
+      </w:r>
+    </w:p>
+    <w:p>
+      <w:pPr>
+        <w:rPr>
+          <w:rFonts w:eastAsiaTheme="minorEastAsia"/>
+          <w:i/>
+          <w:rtl/>
+        </w:rPr>
+      </w:pPr>
+    </w:p>
+    <w:p>
+      <w:pPr>
+        <w:rPr>
+          <w:rFonts w:eastAsiaTheme="minorEastAsia"/>
+          <w:i/>
+          <w:rtl/>
+        </w:rPr>
+      </w:pPr>
+    </w:p>
+    <w:p>
+      <w:pPr>
+        <w:rPr>
+          <w:rFonts w:eastAsiaTheme="minorEastAsia"/>
+          <w:b/>
+          <w:bCs/>
+          <w:i/>
+          <w:sz w:val="28"/>
+          <w:szCs w:val="28"/>
+          <w:u w:val="single"/>
+          <w:rtl/>
+        </w:rPr>
+      </w:pPr>
+      <w:r>
+        <w:rPr>
+          <w:rFonts w:eastAsiaTheme="minorEastAsia" w:hint="cs"/>
+          <w:b/>
+          <w:bCs/>
+          <w:i/>
+          <w:sz w:val="28"/>
+          <w:szCs w:val="28"/>
+          <w:u w:val="single"/>
+          <w:rtl/>
+        </w:rPr>
+        <w:t>מה צריך לעדכן ברגע שנגמר שלב ביצוע כלשהו?</w:t>
       </w:r>
     </w:p>
     <w:p>
@@ -1545,46 +1560,361 @@
       </w:pPr>
       <w:r>
         <w:rPr>
-          <w:rFonts w:eastAsiaTheme="minorEastAsia"/>
-          <w:i/>
-        </w:rPr>
-        <w:t>DE</w:t>
+          <w:rFonts w:eastAsiaTheme="minorEastAsia" w:hint="cs"/>
+          <w:i/>
+          <w:rtl/>
+        </w:rPr>
+        <w:t>צריך לעדכן את העמודה בטבלה של השלב הנוכחי כאשר זמן הסיום יהיה היום הנוכחי, והסטאטוס יהיה סגור</w:t>
+      </w:r>
+    </w:p>
+    <w:p>
+      <w:pPr>
+        <w:pStyle w:val="a4"/>
+        <w:numPr>
+          <w:ilvl w:val="0"/>
+          <w:numId w:val="1"/>
+        </w:numPr>
+        <w:rPr>
+          <w:rFonts w:eastAsiaTheme="minorEastAsia"/>
+          <w:i/>
+        </w:rPr>
+      </w:pPr>
+      <w:r>
+        <w:rPr>
+          <w:rFonts w:eastAsiaTheme="minorEastAsia" w:hint="cs"/>
+          <w:i/>
+          <w:rtl/>
+        </w:rPr>
+        <w:t xml:space="preserve">צריך לעדכן את </w:t>
+      </w:r>
+      <w:r>
+        <w:rPr>
+          <w:rFonts w:eastAsiaTheme="minorEastAsia" w:hint="cs"/>
+          <w:i/>
+          <w:rtl/>
+        </w:rPr>
+        <w:t>בקשת השינוי כך ששדה ה</w:t>
+      </w:r>
+      <w:r>
+        <w:rPr>
+          <w:rFonts w:eastAsiaTheme="minorEastAsia" w:hint="cs"/>
+          <w:i/>
+        </w:rPr>
+        <w:t>S</w:t>
+      </w:r>
+      <w:r>
+        <w:rPr>
+          <w:rFonts w:eastAsiaTheme="minorEastAsia"/>
+          <w:i/>
+        </w:rPr>
+        <w:t>TATUS</w:t>
+      </w:r>
+      <w:r>
+        <w:rPr>
+          <w:rFonts w:eastAsiaTheme="minorEastAsia" w:hint="cs"/>
+          <w:i/>
+          <w:rtl/>
+        </w:rPr>
+        <w:t xml:space="preserve"> יהיה תואם לשלב הבא (לדוגמא לאחר סיום עבודת המעריך הסטאטוס ישתנה ל</w:t>
+      </w:r>
+      <w:r>
+        <w:rPr>
+          <w:rFonts w:eastAsiaTheme="minorEastAsia"/>
+          <w:i/>
+        </w:rPr>
+        <w:t xml:space="preserve"> </w:t>
+      </w:r>
+      <w:r>
+        <w:rPr>
+          <w:rFonts w:eastAsiaTheme="minorEastAsia"/>
+          <w:i/>
+        </w:rPr>
+        <w:t>COMMITTEE_WOR</w:t>
+      </w:r>
+      <w:r>
+        <w:rPr>
+          <w:rFonts w:eastAsiaTheme="minorEastAsia"/>
+          <w:i/>
+        </w:rPr>
+        <w:t>K</w:t>
+      </w:r>
+      <w:r>
+        <w:rPr>
+          <w:rFonts w:eastAsiaTheme="minorEastAsia" w:hint="cs"/>
+          <w:i/>
+          <w:rtl/>
+        </w:rPr>
+        <w:t xml:space="preserve"> וכמו לשים בשדה ה</w:t>
+      </w:r>
+      <w:r>
+        <w:rPr>
+          <w:rFonts w:eastAsiaTheme="minorEastAsia"/>
+          <w:i/>
+        </w:rPr>
+        <w:t>handlerName</w:t>
+      </w:r>
+      <w:r>
+        <w:rPr>
+          <w:rFonts w:eastAsiaTheme="minorEastAsia" w:hint="cs"/>
+          <w:i/>
+          <w:rtl/>
+        </w:rPr>
+        <w:t xml:space="preserve"> שיהיה </w:t>
+      </w:r>
+      <w:r>
+        <w:rPr>
+          <w:rFonts w:eastAsiaTheme="minorEastAsia"/>
+          <w:i/>
+        </w:rPr>
+        <w:t>null</w:t>
+      </w:r>
+    </w:p>
+    <w:p>
+      <w:pPr>
+        <w:pStyle w:val="a4"/>
+        <w:numPr>
+          <w:ilvl w:val="0"/>
+          <w:numId w:val="1"/>
+        </w:numPr>
+        <w:rPr>
+          <w:rFonts w:eastAsiaTheme="minorEastAsia"/>
+          <w:i/>
+        </w:rPr>
+      </w:pPr>
+      <w:r>
+        <w:rPr>
+          <w:rFonts w:eastAsiaTheme="minorEastAsia" w:hint="cs"/>
+          <w:i/>
+          <w:rtl/>
+        </w:rPr>
+        <w:t>ובמידת הצורך יש צורך לפתוח רשומה חדשה בטבלה של השלב הבא,</w:t>
+      </w:r>
+      <w:r>
+        <w:rPr>
+          <w:rFonts w:eastAsiaTheme="minorEastAsia" w:hint="cs"/>
+          <w:i/>
+          <w:rtl/>
+        </w:rPr>
+        <w:t xml:space="preserve"> </w:t>
+      </w:r>
+      <w:r>
+        <w:rPr>
+          <w:rFonts w:eastAsiaTheme="minorEastAsia" w:hint="cs"/>
+          <w:i/>
+          <w:rtl/>
+        </w:rPr>
+        <w:t>מעברים כאלו יקרו בין השלבים:</w:t>
+      </w:r>
+    </w:p>
+    <w:p>
+      <w:pPr>
+        <w:pStyle w:val="a4"/>
+        <w:rPr>
+          <w:rFonts w:eastAsiaTheme="minorEastAsia"/>
+          <w:i/>
+          <w:rtl/>
+        </w:rPr>
+      </w:pPr>
+      <w:r>
+        <w:rPr>
+          <w:rFonts w:eastAsiaTheme="minorEastAsia" w:hint="cs"/>
+          <w:i/>
+          <w:rtl/>
+        </w:rPr>
+        <w:t xml:space="preserve">מעריך </w:t>
+      </w:r>
+      <w:r>
+        <w:rPr>
+          <w:rFonts w:eastAsiaTheme="minorEastAsia"/>
+          <w:i/>
+          <w:rtl/>
+        </w:rPr>
+        <w:t>–</w:t>
+      </w:r>
+      <w:r>
+        <w:rPr>
+          <w:rFonts w:eastAsiaTheme="minorEastAsia" w:hint="cs"/>
+          <w:i/>
+          <w:rtl/>
+        </w:rPr>
+        <w:t xml:space="preserve"> וועדת שינויים</w:t>
+      </w:r>
+    </w:p>
+    <w:p>
+      <w:pPr>
+        <w:pStyle w:val="a4"/>
+        <w:rPr>
+          <w:rFonts w:eastAsiaTheme="minorEastAsia"/>
+          <w:i/>
+          <w:rtl/>
+        </w:rPr>
+      </w:pPr>
+      <w:r>
+        <w:rPr>
+          <w:rFonts w:eastAsiaTheme="minorEastAsia" w:hint="cs"/>
+          <w:i/>
+          <w:rtl/>
+        </w:rPr>
+        <w:t xml:space="preserve">וועדת שינויים </w:t>
+      </w:r>
+      <w:r>
+        <w:rPr>
+          <w:rFonts w:eastAsiaTheme="minorEastAsia"/>
+          <w:i/>
+          <w:rtl/>
+        </w:rPr>
+        <w:t>–</w:t>
+      </w:r>
+      <w:r>
+        <w:rPr>
+          <w:rFonts w:eastAsiaTheme="minorEastAsia" w:hint="cs"/>
+          <w:i/>
+          <w:rtl/>
+        </w:rPr>
+        <w:t xml:space="preserve"> דחייה</w:t>
+      </w:r>
+    </w:p>
+    <w:p>
+      <w:pPr>
+        <w:pStyle w:val="a4"/>
+        <w:rPr>
+          <w:rFonts w:eastAsiaTheme="minorEastAsia"/>
+          <w:i/>
+          <w:rtl/>
+        </w:rPr>
+      </w:pPr>
+      <w:r>
+        <w:rPr>
+          <w:rFonts w:eastAsiaTheme="minorEastAsia" w:hint="cs"/>
+          <w:i/>
+          <w:rtl/>
+        </w:rPr>
+        <w:t xml:space="preserve">וכל שלב שבו קובעים אחראי ביצוע </w:t>
+      </w:r>
+      <w:r>
+        <w:rPr>
+          <w:rFonts w:eastAsiaTheme="minorEastAsia"/>
+          <w:i/>
+          <w:rtl/>
+        </w:rPr>
+        <w:t>–</w:t>
+      </w:r>
+      <w:r>
+        <w:rPr>
+          <w:rFonts w:eastAsiaTheme="minorEastAsia" w:hint="cs"/>
+          <w:i/>
+          <w:rtl/>
+        </w:rPr>
+        <w:t xml:space="preserve"> לשלב של הביצוע</w:t>
+      </w:r>
+    </w:p>
+    <w:p>
+      <w:pPr>
+        <w:pStyle w:val="a4"/>
+        <w:rPr>
+          <w:rFonts w:eastAsiaTheme="minorEastAsia"/>
+          <w:i/>
+        </w:rPr>
+      </w:pPr>
+      <w:r>
+        <w:rPr>
+          <w:rFonts w:eastAsiaTheme="minorEastAsia" w:hint="cs"/>
+          <w:i/>
+          <w:rtl/>
+        </w:rPr>
+        <w:t>בדיקות - סגירה</w:t>
       </w:r>
       <w:bookmarkStart w:id="0" w:name="_GoBack"/>
       <w:bookmarkEnd w:id="0"/>
-      <w:r>
-        <w:rPr>
-          <w:rFonts w:eastAsiaTheme="minorEastAsia"/>
-          <w:i/>
-        </w:rPr>
-        <w:t>NY_STEP</w:t>
-      </w:r>
-    </w:p>
-    <w:p>
-      <w:pPr>
-        <w:jc w:val="center"/>
-        <w:rPr>
-          <w:rFonts w:eastAsiaTheme="minorEastAsia"/>
-          <w:b/>
-          <w:bCs/>
+    </w:p>
+    <w:p>
+      <w:pPr>
+        <w:pStyle w:val="a4"/>
+        <w:rPr>
+          <w:rFonts w:eastAsiaTheme="minorEastAsia"/>
           <w:i/>
           <w:color w:val="FF0000"/>
-          <w:sz w:val="40"/>
-          <w:szCs w:val="40"/>
-          <w:rtl/>
-        </w:rPr>
-      </w:pPr>
-      <w:r>
-        <w:rPr>
-          <w:rFonts w:eastAsiaTheme="minorEastAsia" w:hint="cs"/>
-          <w:b/>
-          <w:bCs/>
+          <w:rtl/>
+        </w:rPr>
+      </w:pPr>
+      <w:r>
+        <w:rPr>
+          <w:rFonts w:eastAsiaTheme="minorEastAsia" w:hint="cs"/>
           <w:i/>
           <w:color w:val="FF0000"/>
-          <w:sz w:val="40"/>
-          <w:szCs w:val="40"/>
-        </w:rPr>
-        <w:t>TO BE CONTINUED</w:t>
+          <w:rtl/>
+        </w:rPr>
+        <w:t>הערה:</w:t>
+      </w:r>
+    </w:p>
+    <w:p>
+      <w:pPr>
+        <w:pStyle w:val="a4"/>
+        <w:rPr>
+          <w:rFonts w:eastAsiaTheme="minorEastAsia"/>
+          <w:i/>
+          <w:rtl/>
+        </w:rPr>
+      </w:pPr>
+      <w:r>
+        <w:rPr>
+          <w:rFonts w:eastAsiaTheme="minorEastAsia" w:hint="cs"/>
+          <w:i/>
+          <w:rtl/>
+        </w:rPr>
+        <w:t>אם השלב הבא הוא של המפקח או של וועדת השינויים הם יוכלו לדעת את זה לפי הסטאטוס של הבקשה ולפי ההרשאות של המשתמש המחובר...</w:t>
+      </w:r>
+    </w:p>
+    <w:p>
+      <w:pPr>
+        <w:pStyle w:val="a4"/>
+        <w:numPr>
+          <w:ilvl w:val="0"/>
+          <w:numId w:val="1"/>
+        </w:numPr>
+        <w:rPr>
+          <w:rFonts w:eastAsiaTheme="minorEastAsia"/>
+          <w:i/>
+          <w:rtl/>
+        </w:rPr>
+      </w:pPr>
+      <w:r>
+        <w:rPr>
+          <w:rFonts w:eastAsiaTheme="minorEastAsia" w:hint="cs"/>
+          <w:i/>
+          <w:rtl/>
+        </w:rPr>
+        <w:t xml:space="preserve">מבחינת </w:t>
+      </w:r>
+      <w:r>
+        <w:rPr>
+          <w:rFonts w:eastAsiaTheme="minorEastAsia" w:hint="cs"/>
+          <w:i/>
+        </w:rPr>
+        <w:t>GUI</w:t>
+      </w:r>
+      <w:r>
+        <w:rPr>
+          <w:rFonts w:eastAsiaTheme="minorEastAsia" w:hint="cs"/>
+          <w:i/>
+          <w:rtl/>
+        </w:rPr>
+        <w:t xml:space="preserve"> </w:t>
+      </w:r>
+      <w:r>
+        <w:rPr>
+          <w:rFonts w:eastAsiaTheme="minorEastAsia" w:hint="cs"/>
+          <w:i/>
+          <w:rtl/>
+        </w:rPr>
+        <w:t>חוזרים אוטומטית ל</w:t>
+      </w:r>
+      <w:r>
+        <w:rPr>
+          <w:rFonts w:eastAsiaTheme="minorEastAsia"/>
+          <w:i/>
+        </w:rPr>
+        <w:t>Workstation</w:t>
       </w:r>
     </w:p>
     <w:sectPr>
@@ -1600,7 +1930,7 @@
 </file>
 
 <file path=word/numbering.xml><?xml version="1.0" encoding="utf-8"?>
-<w:numbering xmlns:wpc="http://schemas.microsoft.com/office/word/2010/wordprocessingCanvas" xmlns:cx="http://schemas.microsoft.com/office/drawing/2014/chartex" xmlns:mc="http://schemas.openxmlformats.org/markup-compatibility/2006" xmlns:o="urn:schemas-microsoft-com:office:office" xmlns:r="http://schemas.openxmlformats.org/officeDocument/2006/relationships" xmlns:m="http://schemas.openxmlformats.org/officeDocument/2006/math" xmlns:v="urn:schemas-microsoft-com:vml" xmlns:wp14="http://schemas.microsoft.com/office/word/2010/wordprocessingDrawing" xmlns:wp="http://schemas.openxmlformats.org/drawingml/2006/wordprocessingDrawing" xmlns:w10="urn:schemas-microsoft-com:office:word" xmlns:w="http://schemas.openxmlformats.org/wordprocessingml/2006/main" xmlns:w14="http://schemas.microsoft.com/office/word/2010/wordml" xmlns:w15="http://schemas.microsoft.com/office/word/2012/wordml" xmlns:w16se="http://schemas.microsoft.com/office/word/2015/wordml/symex" xmlns:wpg="http://schemas.microsoft.com/office/word/2010/wordprocessingGroup" xmlns:wpi="http://schemas.microsoft.com/office/word/2010/wordprocessingInk" xmlns:wne="http://schemas.microsoft.com/office/word/2006/wordml" xmlns:wps="http://schemas.microsoft.com/office/word/2010/wordprocessingShape" mc:Ignorable="w14 w15 w16se wp14">
+<w:numbering xmlns:wpc="http://schemas.microsoft.com/office/word/2010/wordprocessingCanvas" xmlns:cx="http://schemas.microsoft.com/office/drawing/2014/chartex" xmlns:cx1="http://schemas.microsoft.com/office/drawing/2015/9/8/chartex" xmlns:cx2="http://schemas.microsoft.com/office/drawing/2015/10/21/chartex" xmlns:cx3="http://schemas.microsoft.com/office/drawing/2016/5/9/chartex" xmlns:cx4="http://schemas.microsoft.com/office/drawing/2016/5/10/chartex" xmlns:cx5="http://schemas.microsoft.com/office/drawing/2016/5/11/chartex" xmlns:cx6="http://schemas.microsoft.com/office/drawing/2016/5/12/chartex" xmlns:cx7="http://schemas.microsoft.com/office/drawing/2016/5/13/chartex" xmlns:cx8="http://schemas.microsoft.com/office/drawing/2016/5/14/chartex" xmlns:mc="http://schemas.openxmlformats.org/markup-compatibility/2006" xmlns:aink="http://schemas.microsoft.com/office/drawing/2016/ink" xmlns:am3d="http://schemas.microsoft.com/office/drawing/2017/model3d" xmlns:o="urn:schemas-microsoft-com:office:office" xmlns:r="http://schemas.openxmlformats.org/officeDocument/2006/relationships" xmlns:m="http://schemas.openxmlformats.org/officeDocument/2006/math" xmlns:v="urn:schemas-microsoft-com:vml" xmlns:wp14="http://schemas.microsoft.com/office/word/2010/wordprocessingDrawing" xmlns:wp="http://schemas.openxmlformats.org/drawingml/2006/wordprocessingDrawing" xmlns:w10="urn:schemas-microsoft-com:office:word" xmlns:w="http://schemas.openxmlformats.org/wordprocessingml/2006/main" xmlns:w14="http://schemas.microsoft.com/office/word/2010/wordml" xmlns:w15="http://schemas.microsoft.com/office/word/2012/wordml" xmlns:w16cid="http://schemas.microsoft.com/office/word/2016/wordml/cid" xmlns:w16se="http://schemas.microsoft.com/office/word/2015/wordml/symex" xmlns:wpg="http://schemas.microsoft.com/office/word/2010/wordprocessingGroup" xmlns:wpi="http://schemas.microsoft.com/office/word/2010/wordprocessingInk" xmlns:wne="http://schemas.microsoft.com/office/word/2006/wordml" xmlns:wps="http://schemas.microsoft.com/office/word/2010/wordprocessingShape" mc:Ignorable="w14 w15 w16se w16cid wp14">
   <w:abstractNum w:abstractNumId="0" w15:restartNumberingAfterBreak="0">
     <w:nsid w:val="37E57804"/>
     <w:multiLevelType w:val="hybridMultilevel"/>
@@ -1720,7 +2050,7 @@
 </file>
 
 <file path=word/styles.xml><?xml version="1.0" encoding="utf-8"?>
-<w:styles xmlns:mc="http://schemas.openxmlformats.org/markup-compatibility/2006" xmlns:r="http://schemas.openxmlformats.org/officeDocument/2006/relationships" xmlns:w="http://schemas.openxmlformats.org/wordprocessingml/2006/main" xmlns:w14="http://schemas.microsoft.com/office/word/2010/wordml" xmlns:w15="http://schemas.microsoft.com/office/word/2012/wordml" xmlns:w16se="http://schemas.microsoft.com/office/word/2015/wordml/symex" mc:Ignorable="w14 w15 w16se">
+<w:styles xmlns:mc="http://schemas.openxmlformats.org/markup-compatibility/2006" xmlns:r="http://schemas.openxmlformats.org/officeDocument/2006/relationships" xmlns:w="http://schemas.openxmlformats.org/wordprocessingml/2006/main" xmlns:w14="http://schemas.microsoft.com/office/word/2010/wordml" xmlns:w15="http://schemas.microsoft.com/office/word/2012/wordml" xmlns:w16cid="http://schemas.microsoft.com/office/word/2016/wordml/cid" xmlns:w16se="http://schemas.microsoft.com/office/word/2015/wordml/symex" mc:Ignorable="w14 w15 w16se w16cid">
   <w:docDefaults>
     <w:rPrDefault>
       <w:rPr>
@@ -1736,7 +2066,7 @@
       </w:pPr>
     </w:pPrDefault>
   </w:docDefaults>
-  <w:latentStyles w:defLockedState="0" w:defUIPriority="99" w:defSemiHidden="0" w:defUnhideWhenUsed="0" w:defQFormat="0" w:count="371">
+  <w:latentStyles w:defLockedState="0" w:defUIPriority="99" w:defSemiHidden="0" w:defUnhideWhenUsed="0" w:defQFormat="0" w:count="376">
     <w:lsdException w:name="Normal" w:uiPriority="0" w:qFormat="1"/>
     <w:lsdException w:name="heading 1" w:uiPriority="9" w:qFormat="1"/>
     <w:lsdException w:name="heading 2" w:semiHidden="1" w:uiPriority="9" w:unhideWhenUsed="1" w:qFormat="1"/>
@@ -1842,7 +2172,6 @@
     <w:lsdException w:name="HTML Sample" w:semiHidden="1" w:unhideWhenUsed="1"/>
     <w:lsdException w:name="HTML Typewriter" w:semiHidden="1" w:unhideWhenUsed="1"/>
     <w:lsdException w:name="HTML Variable" w:semiHidden="1" w:unhideWhenUsed="1"/>
-    <w:lsdException w:name="Normal Table" w:semiHidden="1" w:unhideWhenUsed="1"/>
     <w:lsdException w:name="annotation subject" w:semiHidden="1" w:unhideWhenUsed="1"/>
     <w:lsdException w:name="No List" w:semiHidden="1" w:unhideWhenUsed="1"/>
     <w:lsdException w:name="Outline List 1" w:semiHidden="1" w:unhideWhenUsed="1"/>
@@ -1885,11 +2214,8 @@
     <w:lsdException w:name="Table Contemporary" w:semiHidden="1" w:unhideWhenUsed="1"/>
     <w:lsdException w:name="Table Elegant" w:semiHidden="1" w:unhideWhenUsed="1"/>
     <w:lsdException w:name="Table Professional" w:semiHidden="1" w:unhideWhenUsed="1"/>
-    <w:lsdException w:name="Table Subtle 1" w:semiHidden="1" w:unhideWhenUsed="1"/>
     <w:lsdException w:name="Table Subtle 2" w:semiHidden="1" w:unhideWhenUsed="1"/>
     <w:lsdException w:name="Table Web 1" w:semiHidden="1" w:unhideWhenUsed="1"/>
-    <w:lsdException w:name="Table Web 2" w:semiHidden="1" w:unhideWhenUsed="1"/>
-    <w:lsdException w:name="Table Web 3" w:semiHidden="1" w:unhideWhenUsed="1"/>
     <w:lsdException w:name="Balloon Text" w:semiHidden="1" w:unhideWhenUsed="1"/>
     <w:lsdException w:name="Table Grid" w:uiPriority="39"/>
     <w:lsdException w:name="Table Theme" w:semiHidden="1" w:unhideWhenUsed="1"/>
@@ -2108,6 +2434,11 @@
     <w:lsdException w:name="List Table 5 Dark Accent 6" w:uiPriority="50"/>
     <w:lsdException w:name="List Table 6 Colorful Accent 6" w:uiPriority="51"/>
     <w:lsdException w:name="List Table 7 Colorful Accent 6" w:uiPriority="52"/>
+    <w:lsdException w:name="Mention" w:semiHidden="1" w:unhideWhenUsed="1"/>
+    <w:lsdException w:name="Smart Hyperlink" w:semiHidden="1" w:unhideWhenUsed="1"/>
+    <w:lsdException w:name="Hashtag" w:semiHidden="1" w:unhideWhenUsed="1"/>
+    <w:lsdException w:name="Unresolved Mention" w:semiHidden="1" w:unhideWhenUsed="1"/>
+    <w:lsdException w:name="Smart Link" w:semiHidden="1" w:unhideWhenUsed="1"/>
   </w:latentStyles>
   <w:style w:type="paragraph" w:default="1" w:styleId="a">
     <w:name w:val="Normal"/>

</xml_diff>